<commit_message>
P1 completa, modello per P2
</commit_message>
<xml_diff>
--- a/Report.docx
+++ b/Report.docx
@@ -4,8 +4,13 @@
   <w:body>
     <w:p>
       <w:r>
-        <w:t>REPORT PROGETTO REGOLATORE FdA</w:t>
-      </w:r>
+        <w:t xml:space="preserve">REPORT PROGETTO REGOLATORE </w:t>
+      </w:r>
+      <w:proofErr w:type="spellStart"/>
+      <w:r>
+        <w:t>FdA</w:t>
+      </w:r>
+      <w:proofErr w:type="spellEnd"/>
     </w:p>
     <w:p>
       <w:r>
@@ -33,12 +38,511 @@
       </w:r>
     </w:p>
     <w:p>
-      <w:r>
-        <w:t>Così facendo abbiamo potuto scrivere il seguente sistema</w:t>
-      </w:r>
-      <w:r>
-        <w:t>:</w:t>
-      </w:r>
+      <w:pPr>
+        <w:sectPr>
+          <w:pgSz w:w="11906" w:h="16838"/>
+          <w:pgMar w:top="1417" w:right="1134" w:bottom="1134" w:left="1134" w:header="708" w:footer="708" w:gutter="0"/>
+          <w:cols w:space="708"/>
+          <w:docGrid w:linePitch="360"/>
+        </w:sectPr>
+      </w:pPr>
+      <w:r>
+        <w:t>Così facendo abbiamo potuto scrivere il seguente sistem</w:t>
+      </w:r>
+      <w:r>
+        <w:t>a</w:t>
+      </w:r>
+    </w:p>
+    <w:p>
+      <m:oMathPara>
+        <m:oMathParaPr>
+          <m:jc m:val="center"/>
+        </m:oMathParaPr>
+        <m:oMath>
+          <m:d>
+            <m:dPr>
+              <m:begChr m:val="{"/>
+              <m:endChr m:val=""/>
+              <m:ctrlPr>
+                <w:rPr>
+                  <w:rFonts w:ascii="Cambria Math" w:hAnsi="Cambria Math"/>
+                  <w:i/>
+                </w:rPr>
+              </m:ctrlPr>
+            </m:dPr>
+            <m:e>
+              <m:eqArr>
+                <m:eqArrPr>
+                  <m:ctrlPr>
+                    <w:rPr>
+                      <w:rFonts w:ascii="Cambria Math" w:hAnsi="Cambria Math"/>
+                      <w:i/>
+                    </w:rPr>
+                  </m:ctrlPr>
+                </m:eqArrPr>
+                <m:e>
+                  <m:acc>
+                    <m:accPr>
+                      <m:chr m:val="̇"/>
+                      <m:ctrlPr>
+                        <w:rPr>
+                          <w:rFonts w:ascii="Cambria Math" w:hAnsi="Cambria Math"/>
+                          <w:i/>
+                        </w:rPr>
+                      </m:ctrlPr>
+                    </m:accPr>
+                    <m:e>
+                      <m:r>
+                        <w:rPr>
+                          <w:rFonts w:ascii="Cambria Math" w:hAnsi="Cambria Math"/>
+                        </w:rPr>
+                        <m:t>ω</m:t>
+                      </m:r>
+                    </m:e>
+                  </m:acc>
+                  <m:r>
+                    <w:rPr>
+                      <w:rFonts w:ascii="Cambria Math" w:hAnsi="Cambria Math"/>
+                    </w:rPr>
+                    <m:t>= -</m:t>
+                  </m:r>
+                  <m:f>
+                    <m:fPr>
+                      <m:ctrlPr>
+                        <w:rPr>
+                          <w:rFonts w:ascii="Cambria Math" w:hAnsi="Cambria Math"/>
+                          <w:i/>
+                        </w:rPr>
+                      </m:ctrlPr>
+                    </m:fPr>
+                    <m:num>
+                      <m:r>
+                        <w:rPr>
+                          <w:rFonts w:ascii="Cambria Math" w:hAnsi="Cambria Math"/>
+                        </w:rPr>
+                        <m:t>b</m:t>
+                      </m:r>
+                    </m:num>
+                    <m:den>
+                      <m:r>
+                        <w:rPr>
+                          <w:rFonts w:ascii="Cambria Math" w:hAnsi="Cambria Math"/>
+                        </w:rPr>
+                        <m:t>J</m:t>
+                      </m:r>
+                    </m:den>
+                  </m:f>
+                  <m:r>
+                    <w:rPr>
+                      <w:rFonts w:ascii="Cambria Math" w:hAnsi="Cambria Math"/>
+                    </w:rPr>
+                    <m:t xml:space="preserve">ω + </m:t>
+                  </m:r>
+                  <m:f>
+                    <m:fPr>
+                      <m:ctrlPr>
+                        <w:rPr>
+                          <w:rFonts w:ascii="Cambria Math" w:hAnsi="Cambria Math"/>
+                          <w:i/>
+                        </w:rPr>
+                      </m:ctrlPr>
+                    </m:fPr>
+                    <m:num>
+                      <m:r>
+                        <w:rPr>
+                          <w:rFonts w:ascii="Cambria Math" w:hAnsi="Cambria Math"/>
+                        </w:rPr>
+                        <m:t>1</m:t>
+                      </m:r>
+                    </m:num>
+                    <m:den>
+                      <m:r>
+                        <w:rPr>
+                          <w:rFonts w:ascii="Cambria Math" w:hAnsi="Cambria Math"/>
+                        </w:rPr>
+                        <m:t>J</m:t>
+                      </m:r>
+                    </m:den>
+                  </m:f>
+                  <m:sSub>
+                    <m:sSubPr>
+                      <m:ctrlPr>
+                        <w:rPr>
+                          <w:rFonts w:ascii="Cambria Math" w:hAnsi="Cambria Math"/>
+                          <w:i/>
+                        </w:rPr>
+                      </m:ctrlPr>
+                    </m:sSubPr>
+                    <m:e>
+                      <m:r>
+                        <w:rPr>
+                          <w:rFonts w:ascii="Cambria Math" w:hAnsi="Cambria Math"/>
+                        </w:rPr>
+                        <m:t>τ</m:t>
+                      </m:r>
+                    </m:e>
+                    <m:sub>
+                      <m:r>
+                        <w:rPr>
+                          <w:rFonts w:ascii="Cambria Math" w:hAnsi="Cambria Math"/>
+                        </w:rPr>
+                        <m:t>m</m:t>
+                      </m:r>
+                    </m:sub>
+                  </m:sSub>
+                </m:e>
+                <m:e>
+                  <m:f>
+                    <m:fPr>
+                      <m:ctrlPr>
+                        <w:rPr>
+                          <w:rFonts w:ascii="Cambria Math" w:hAnsi="Cambria Math"/>
+                          <w:i/>
+                        </w:rPr>
+                      </m:ctrlPr>
+                    </m:fPr>
+                    <m:num>
+                      <m:box>
+                        <m:boxPr>
+                          <m:diff m:val="1"/>
+                          <m:ctrlPr>
+                            <w:rPr>
+                              <w:rFonts w:ascii="Cambria Math" w:hAnsi="Cambria Math"/>
+                              <w:i/>
+                            </w:rPr>
+                          </m:ctrlPr>
+                        </m:boxPr>
+                        <m:e>
+                          <m:r>
+                            <w:rPr>
+                              <w:rFonts w:ascii="Cambria Math" w:hAnsi="Cambria Math"/>
+                            </w:rPr>
+                            <m:t>dθ</m:t>
+                          </m:r>
+                        </m:e>
+                      </m:box>
+                    </m:num>
+                    <m:den>
+                      <m:r>
+                        <w:rPr>
+                          <w:rFonts w:ascii="Cambria Math" w:hAnsi="Cambria Math"/>
+                        </w:rPr>
+                        <m:t>dt</m:t>
+                      </m:r>
+                    </m:den>
+                  </m:f>
+                  <m:r>
+                    <w:rPr>
+                      <w:rFonts w:ascii="Cambria Math" w:hAnsi="Cambria Math"/>
+                    </w:rPr>
+                    <m:t xml:space="preserve"> = ω</m:t>
+                  </m:r>
+                </m:e>
+              </m:eqArr>
+            </m:e>
+          </m:d>
+        </m:oMath>
+      </m:oMathPara>
+    </w:p>
+    <w:p>
+      <m:oMathPara>
+        <m:oMathParaPr>
+          <m:jc m:val="center"/>
+        </m:oMathParaPr>
+        <m:oMath>
+          <m:d>
+            <m:dPr>
+              <m:begChr m:val="{"/>
+              <m:endChr m:val=""/>
+              <m:ctrlPr>
+                <w:rPr>
+                  <w:rFonts w:ascii="Cambria Math" w:hAnsi="Cambria Math"/>
+                  <w:i/>
+                </w:rPr>
+              </m:ctrlPr>
+            </m:dPr>
+            <m:e>
+              <m:eqArr>
+                <m:eqArrPr>
+                  <m:ctrlPr>
+                    <w:rPr>
+                      <w:rFonts w:ascii="Cambria Math" w:hAnsi="Cambria Math"/>
+                      <w:i/>
+                    </w:rPr>
+                  </m:ctrlPr>
+                </m:eqArrPr>
+                <m:e>
+                  <m:acc>
+                    <m:accPr>
+                      <m:chr m:val="̇"/>
+                      <m:ctrlPr>
+                        <w:rPr>
+                          <w:rFonts w:ascii="Cambria Math" w:hAnsi="Cambria Math"/>
+                          <w:i/>
+                        </w:rPr>
+                      </m:ctrlPr>
+                    </m:accPr>
+                    <m:e>
+                      <m:sSub>
+                        <m:sSubPr>
+                          <m:ctrlPr>
+                            <w:rPr>
+                              <w:rFonts w:ascii="Cambria Math" w:hAnsi="Cambria Math"/>
+                              <w:i/>
+                            </w:rPr>
+                          </m:ctrlPr>
+                        </m:sSubPr>
+                        <m:e>
+                          <m:r>
+                            <w:rPr>
+                              <w:rFonts w:ascii="Cambria Math" w:hAnsi="Cambria Math"/>
+                            </w:rPr>
+                            <m:t>x</m:t>
+                          </m:r>
+                        </m:e>
+                        <m:sub>
+                          <m:r>
+                            <w:rPr>
+                              <w:rFonts w:ascii="Cambria Math" w:hAnsi="Cambria Math"/>
+                            </w:rPr>
+                            <m:t>1</m:t>
+                          </m:r>
+                        </m:sub>
+                      </m:sSub>
+                    </m:e>
+                  </m:acc>
+                  <m:r>
+                    <w:rPr>
+                      <w:rFonts w:ascii="Cambria Math" w:hAnsi="Cambria Math"/>
+                    </w:rPr>
+                    <m:t>= -</m:t>
+                  </m:r>
+                  <m:f>
+                    <m:fPr>
+                      <m:ctrlPr>
+                        <w:rPr>
+                          <w:rFonts w:ascii="Cambria Math" w:hAnsi="Cambria Math"/>
+                          <w:i/>
+                        </w:rPr>
+                      </m:ctrlPr>
+                    </m:fPr>
+                    <m:num>
+                      <m:r>
+                        <w:rPr>
+                          <w:rFonts w:ascii="Cambria Math" w:hAnsi="Cambria Math"/>
+                        </w:rPr>
+                        <m:t>b</m:t>
+                      </m:r>
+                    </m:num>
+                    <m:den>
+                      <m:r>
+                        <w:rPr>
+                          <w:rFonts w:ascii="Cambria Math" w:hAnsi="Cambria Math"/>
+                        </w:rPr>
+                        <m:t>J</m:t>
+                      </m:r>
+                    </m:den>
+                  </m:f>
+                  <m:sSub>
+                    <m:sSubPr>
+                      <m:ctrlPr>
+                        <w:rPr>
+                          <w:rFonts w:ascii="Cambria Math" w:hAnsi="Cambria Math"/>
+                          <w:i/>
+                        </w:rPr>
+                      </m:ctrlPr>
+                    </m:sSubPr>
+                    <m:e>
+                      <m:r>
+                        <w:rPr>
+                          <w:rFonts w:ascii="Cambria Math" w:hAnsi="Cambria Math"/>
+                        </w:rPr>
+                        <m:t>x</m:t>
+                      </m:r>
+                    </m:e>
+                    <m:sub>
+                      <m:r>
+                        <w:rPr>
+                          <w:rFonts w:ascii="Cambria Math" w:hAnsi="Cambria Math"/>
+                        </w:rPr>
+                        <m:t>1</m:t>
+                      </m:r>
+                    </m:sub>
+                  </m:sSub>
+                  <m:r>
+                    <w:rPr>
+                      <w:rFonts w:ascii="Cambria Math" w:hAnsi="Cambria Math"/>
+                    </w:rPr>
+                    <m:t xml:space="preserve"> + </m:t>
+                  </m:r>
+                  <m:f>
+                    <m:fPr>
+                      <m:ctrlPr>
+                        <w:rPr>
+                          <w:rFonts w:ascii="Cambria Math" w:hAnsi="Cambria Math"/>
+                          <w:i/>
+                        </w:rPr>
+                      </m:ctrlPr>
+                    </m:fPr>
+                    <m:num>
+                      <m:r>
+                        <w:rPr>
+                          <w:rFonts w:ascii="Cambria Math" w:hAnsi="Cambria Math"/>
+                        </w:rPr>
+                        <m:t>1</m:t>
+                      </m:r>
+                    </m:num>
+                    <m:den>
+                      <m:r>
+                        <w:rPr>
+                          <w:rFonts w:ascii="Cambria Math" w:hAnsi="Cambria Math"/>
+                        </w:rPr>
+                        <m:t>J</m:t>
+                      </m:r>
+                    </m:den>
+                  </m:f>
+                  <m:r>
+                    <w:rPr>
+                      <w:rFonts w:ascii="Cambria Math" w:hAnsi="Cambria Math"/>
+                    </w:rPr>
+                    <m:t>u</m:t>
+                  </m:r>
+                </m:e>
+                <m:e>
+                  <m:acc>
+                    <m:accPr>
+                      <m:chr m:val="̇"/>
+                      <m:ctrlPr>
+                        <w:rPr>
+                          <w:rFonts w:ascii="Cambria Math" w:hAnsi="Cambria Math"/>
+                          <w:i/>
+                        </w:rPr>
+                      </m:ctrlPr>
+                    </m:accPr>
+                    <m:e>
+                      <m:sSub>
+                        <m:sSubPr>
+                          <m:ctrlPr>
+                            <w:rPr>
+                              <w:rFonts w:ascii="Cambria Math" w:hAnsi="Cambria Math"/>
+                              <w:i/>
+                            </w:rPr>
+                          </m:ctrlPr>
+                        </m:sSubPr>
+                        <m:e>
+                          <m:r>
+                            <w:rPr>
+                              <w:rFonts w:ascii="Cambria Math" w:hAnsi="Cambria Math"/>
+                            </w:rPr>
+                            <m:t>x</m:t>
+                          </m:r>
+                        </m:e>
+                        <m:sub>
+                          <m:r>
+                            <w:rPr>
+                              <w:rFonts w:ascii="Cambria Math" w:hAnsi="Cambria Math"/>
+                            </w:rPr>
+                            <m:t>2</m:t>
+                          </m:r>
+                        </m:sub>
+                      </m:sSub>
+                    </m:e>
+                  </m:acc>
+                  <m:r>
+                    <w:rPr>
+                      <w:rFonts w:ascii="Cambria Math" w:hAnsi="Cambria Math"/>
+                    </w:rPr>
+                    <m:t xml:space="preserve"> = </m:t>
+                  </m:r>
+                  <m:sSub>
+                    <m:sSubPr>
+                      <m:ctrlPr>
+                        <w:rPr>
+                          <w:rFonts w:ascii="Cambria Math" w:hAnsi="Cambria Math"/>
+                          <w:i/>
+                        </w:rPr>
+                      </m:ctrlPr>
+                    </m:sSubPr>
+                    <m:e>
+                      <m:r>
+                        <w:rPr>
+                          <w:rFonts w:ascii="Cambria Math" w:hAnsi="Cambria Math"/>
+                        </w:rPr>
+                        <m:t>x</m:t>
+                      </m:r>
+                    </m:e>
+                    <m:sub>
+                      <m:r>
+                        <w:rPr>
+                          <w:rFonts w:ascii="Cambria Math" w:hAnsi="Cambria Math"/>
+                        </w:rPr>
+                        <m:t>1</m:t>
+                      </m:r>
+                    </m:sub>
+                  </m:sSub>
+                </m:e>
+                <m:e>
+                  <m:r>
+                    <w:rPr>
+                      <w:rFonts w:ascii="Cambria Math" w:hAnsi="Cambria Math"/>
+                    </w:rPr>
+                    <m:t>y</m:t>
+                  </m:r>
+                  <m:r>
+                    <w:rPr>
+                      <w:rFonts w:ascii="Cambria Math" w:hAnsi="Cambria Math"/>
+                    </w:rPr>
+                    <m:t>=</m:t>
+                  </m:r>
+                  <m:r>
+                    <w:rPr>
+                      <w:rFonts w:ascii="Cambria Math" w:hAnsi="Cambria Math"/>
+                    </w:rPr>
+                    <m:t xml:space="preserve"> </m:t>
+                  </m:r>
+                  <m:sSub>
+                    <m:sSubPr>
+                      <m:ctrlPr>
+                        <w:rPr>
+                          <w:rFonts w:ascii="Cambria Math" w:hAnsi="Cambria Math"/>
+                          <w:i/>
+                        </w:rPr>
+                      </m:ctrlPr>
+                    </m:sSubPr>
+                    <m:e>
+                      <m:r>
+                        <w:rPr>
+                          <w:rFonts w:ascii="Cambria Math" w:hAnsi="Cambria Math"/>
+                        </w:rPr>
+                        <m:t>x</m:t>
+                      </m:r>
+                    </m:e>
+                    <m:sub>
+                      <m:r>
+                        <w:rPr>
+                          <w:rFonts w:ascii="Cambria Math" w:hAnsi="Cambria Math"/>
+                        </w:rPr>
+                        <m:t>2</m:t>
+                      </m:r>
+                    </m:sub>
+                  </m:sSub>
+                </m:e>
+              </m:eqArr>
+            </m:e>
+          </m:d>
+        </m:oMath>
+      </m:oMathPara>
+    </w:p>
+    <w:p>
+      <w:pPr>
+        <w:sectPr>
+          <w:type w:val="continuous"/>
+          <w:pgSz w:w="11906" w:h="16838"/>
+          <w:pgMar w:top="1417" w:right="1134" w:bottom="1134" w:left="1134" w:header="708" w:footer="708" w:gutter="0"/>
+          <w:cols w:num="2" w:space="708"/>
+          <w:docGrid w:linePitch="360"/>
+        </w:sectPr>
+      </w:pPr>
     </w:p>
     <w:p/>
     <w:p>
@@ -108,10 +612,28 @@
         </w:rPr>
       </w:pPr>
       <w:r>
-        <w:t>Per semplicità nei passaggi successi abbiamo racchiuso il nostro sistema in un subsystem in modo da renderlo più facile da maneggiare per i punti successivi del nostro progetto.</w:t>
+        <w:t xml:space="preserve">Per semplicità nei passaggi successi abbiamo racchiuso il nostro sistema in un </w:t>
+      </w:r>
+      <w:proofErr w:type="spellStart"/>
+      <w:r>
+        <w:t>subsystem</w:t>
+      </w:r>
+      <w:proofErr w:type="spellEnd"/>
+      <w:r>
+        <w:t xml:space="preserve"> in modo da renderlo più facile da maneggiare per i punti </w:t>
+      </w:r>
+      <w:r>
+        <w:rPr>
+          <w:u w:val="single"/>
+        </w:rPr>
+        <w:t>successivi</w:t>
+      </w:r>
+      <w:r>
+        <w:t xml:space="preserve"> del nostro progetto.</w:t>
       </w:r>
     </w:p>
     <w:sectPr>
+      <w:type w:val="continuous"/>
       <w:pgSz w:w="11906" w:h="16838"/>
       <w:pgMar w:top="1417" w:right="1134" w:bottom="1134" w:left="1134" w:header="708" w:footer="708" w:gutter="0"/>
       <w:cols w:space="708"/>
@@ -244,6 +766,7 @@
     <w:lsdException w:name="HTML Sample" w:semiHidden="1" w:unhideWhenUsed="1"/>
     <w:lsdException w:name="HTML Typewriter" w:semiHidden="1" w:unhideWhenUsed="1"/>
     <w:lsdException w:name="HTML Variable" w:semiHidden="1" w:unhideWhenUsed="1"/>
+    <w:lsdException w:name="Normal Table" w:semiHidden="1" w:unhideWhenUsed="1"/>
     <w:lsdException w:name="annotation subject" w:semiHidden="1" w:unhideWhenUsed="1"/>
     <w:lsdException w:name="No List" w:semiHidden="1" w:unhideWhenUsed="1"/>
     <w:lsdException w:name="Outline List 1" w:semiHidden="1" w:unhideWhenUsed="1"/>
@@ -290,8 +813,10 @@
     <w:lsdException w:name="Table Subtle 2" w:semiHidden="1" w:unhideWhenUsed="1"/>
     <w:lsdException w:name="Table Web 1" w:semiHidden="1" w:unhideWhenUsed="1"/>
     <w:lsdException w:name="Table Web 2" w:semiHidden="1" w:unhideWhenUsed="1"/>
+    <w:lsdException w:name="Table Web 3" w:semiHidden="1" w:unhideWhenUsed="1"/>
     <w:lsdException w:name="Balloon Text" w:semiHidden="1" w:unhideWhenUsed="1"/>
     <w:lsdException w:name="Table Grid" w:uiPriority="39"/>
+    <w:lsdException w:name="Table Theme" w:semiHidden="1" w:unhideWhenUsed="1"/>
     <w:lsdException w:name="Placeholder Text" w:semiHidden="1"/>
     <w:lsdException w:name="No Spacing" w:uiPriority="1" w:qFormat="1"/>
     <w:lsdException w:name="Light Shading" w:uiPriority="60"/>
@@ -543,6 +1068,16 @@
     <w:uiPriority w:val="99"/>
     <w:semiHidden/>
     <w:unhideWhenUsed/>
+  </w:style>
+  <w:style w:type="character" w:styleId="Testosegnaposto">
+    <w:name w:val="Placeholder Text"/>
+    <w:basedOn w:val="Carpredefinitoparagrafo"/>
+    <w:uiPriority w:val="99"/>
+    <w:semiHidden/>
+    <w:rsid w:val="007E3662"/>
+    <w:rPr>
+      <w:color w:val="808080"/>
+    </w:rPr>
   </w:style>
 </w:styles>
 </file>

</xml_diff>